<commit_message>
colocando control de velocidad,graficas y componentes
</commit_message>
<xml_diff>
--- a/tocadiscos/documentacion tocadiscos.docx
+++ b/tocadiscos/documentacion tocadiscos.docx
@@ -302,6 +302,7 @@
         </w:drawing>
       </w:r>
     </w:p>
+    <w:p/>
     <w:p>
       <w:r>
         <w:rPr>
@@ -325,6 +326,235 @@
                   </pic:nvPicPr>
                   <pic:blipFill>
                     <a:blip r:embed="rId8"/>
+                    <a:stretch>
+                      <a:fillRect/>
+                    </a:stretch>
+                  </pic:blipFill>
+                  <pic:spPr>
+                    <a:xfrm>
+                      <a:off x="0" y="0"/>
+                      <a:ext cx="5612130" cy="3155315"/>
+                    </a:xfrm>
+                    <a:prstGeom prst="rect">
+                      <a:avLst/>
+                    </a:prstGeom>
+                  </pic:spPr>
+                </pic:pic>
+              </a:graphicData>
+            </a:graphic>
+          </wp:inline>
+        </w:drawing>
+      </w:r>
+    </w:p>
+    <w:p>
+      <w:r>
+        <w:rPr>
+          <w:noProof/>
+          <w:lang w:eastAsia="es-MX"/>
+        </w:rPr>
+        <w:drawing>
+          <wp:inline distT="0" distB="0" distL="0" distR="0" wp14:anchorId="44D15438" wp14:editId="791949CC">
+            <wp:extent cx="5612130" cy="3155315"/>
+            <wp:effectExtent l="0" t="0" r="7620" b="6985"/>
+            <wp:docPr id="6" name="Imagen 6"/>
+            <wp:cNvGraphicFramePr>
+              <a:graphicFrameLocks xmlns:a="http://schemas.openxmlformats.org/drawingml/2006/main" noChangeAspect="1"/>
+            </wp:cNvGraphicFramePr>
+            <a:graphic xmlns:a="http://schemas.openxmlformats.org/drawingml/2006/main">
+              <a:graphicData uri="http://schemas.openxmlformats.org/drawingml/2006/picture">
+                <pic:pic xmlns:pic="http://schemas.openxmlformats.org/drawingml/2006/picture">
+                  <pic:nvPicPr>
+                    <pic:cNvPr id="1" name=""/>
+                    <pic:cNvPicPr/>
+                  </pic:nvPicPr>
+                  <pic:blipFill>
+                    <a:blip r:embed="rId9"/>
+                    <a:stretch>
+                      <a:fillRect/>
+                    </a:stretch>
+                  </pic:blipFill>
+                  <pic:spPr>
+                    <a:xfrm>
+                      <a:off x="0" y="0"/>
+                      <a:ext cx="5612130" cy="3155315"/>
+                    </a:xfrm>
+                    <a:prstGeom prst="rect">
+                      <a:avLst/>
+                    </a:prstGeom>
+                  </pic:spPr>
+                </pic:pic>
+              </a:graphicData>
+            </a:graphic>
+          </wp:inline>
+        </w:drawing>
+      </w:r>
+    </w:p>
+    <w:p>
+      <w:r>
+        <w:rPr>
+          <w:noProof/>
+          <w:lang w:eastAsia="es-MX"/>
+        </w:rPr>
+        <w:drawing>
+          <wp:inline distT="0" distB="0" distL="0" distR="0" wp14:anchorId="25840C7B" wp14:editId="097BD143">
+            <wp:extent cx="5612130" cy="3155315"/>
+            <wp:effectExtent l="0" t="0" r="7620" b="6985"/>
+            <wp:docPr id="5" name="Imagen 5"/>
+            <wp:cNvGraphicFramePr>
+              <a:graphicFrameLocks xmlns:a="http://schemas.openxmlformats.org/drawingml/2006/main" noChangeAspect="1"/>
+            </wp:cNvGraphicFramePr>
+            <a:graphic xmlns:a="http://schemas.openxmlformats.org/drawingml/2006/main">
+              <a:graphicData uri="http://schemas.openxmlformats.org/drawingml/2006/picture">
+                <pic:pic xmlns:pic="http://schemas.openxmlformats.org/drawingml/2006/picture">
+                  <pic:nvPicPr>
+                    <pic:cNvPr id="1" name=""/>
+                    <pic:cNvPicPr/>
+                  </pic:nvPicPr>
+                  <pic:blipFill>
+                    <a:blip r:embed="rId10"/>
+                    <a:stretch>
+                      <a:fillRect/>
+                    </a:stretch>
+                  </pic:blipFill>
+                  <pic:spPr>
+                    <a:xfrm>
+                      <a:off x="0" y="0"/>
+                      <a:ext cx="5612130" cy="3155315"/>
+                    </a:xfrm>
+                    <a:prstGeom prst="rect">
+                      <a:avLst/>
+                    </a:prstGeom>
+                  </pic:spPr>
+                </pic:pic>
+              </a:graphicData>
+            </a:graphic>
+          </wp:inline>
+        </w:drawing>
+      </w:r>
+    </w:p>
+    <w:p>
+      <w:r>
+        <w:rPr>
+          <w:noProof/>
+          <w:lang w:eastAsia="es-MX"/>
+        </w:rPr>
+        <w:drawing>
+          <wp:inline distT="0" distB="0" distL="0" distR="0" wp14:anchorId="6C853287" wp14:editId="611FC76D">
+            <wp:extent cx="5612130" cy="3155315"/>
+            <wp:effectExtent l="0" t="0" r="7620" b="6985"/>
+            <wp:docPr id="7" name="Imagen 7"/>
+            <wp:cNvGraphicFramePr>
+              <a:graphicFrameLocks xmlns:a="http://schemas.openxmlformats.org/drawingml/2006/main" noChangeAspect="1"/>
+            </wp:cNvGraphicFramePr>
+            <a:graphic xmlns:a="http://schemas.openxmlformats.org/drawingml/2006/main">
+              <a:graphicData uri="http://schemas.openxmlformats.org/drawingml/2006/picture">
+                <pic:pic xmlns:pic="http://schemas.openxmlformats.org/drawingml/2006/picture">
+                  <pic:nvPicPr>
+                    <pic:cNvPr id="1" name=""/>
+                    <pic:cNvPicPr/>
+                  </pic:nvPicPr>
+                  <pic:blipFill rotWithShape="1">
+                    <a:blip r:embed="rId11"/>
+                    <a:srcRect r="1561"/>
+                    <a:stretch/>
+                  </pic:blipFill>
+                  <pic:spPr bwMode="auto">
+                    <a:xfrm>
+                      <a:off x="0" y="0"/>
+                      <a:ext cx="5612130" cy="3155315"/>
+                    </a:xfrm>
+                    <a:prstGeom prst="rect">
+                      <a:avLst/>
+                    </a:prstGeom>
+                    <a:ln>
+                      <a:noFill/>
+                    </a:ln>
+                    <a:extLst>
+                      <a:ext uri="{53640926-AAD7-44D8-BBD7-CCE9431645EC}">
+                        <a14:shadowObscured xmlns:a14="http://schemas.microsoft.com/office/drawing/2010/main"/>
+                      </a:ext>
+                    </a:extLst>
+                  </pic:spPr>
+                </pic:pic>
+              </a:graphicData>
+            </a:graphic>
+          </wp:inline>
+        </w:drawing>
+      </w:r>
+    </w:p>
+    <w:p/>
+    <w:p/>
+    <w:p>
+      <w:r>
+        <w:t>Cambiando de 45 a 33 revoluciones:</w:t>
+      </w:r>
+    </w:p>
+    <w:p>
+      <w:r>
+        <w:rPr>
+          <w:noProof/>
+          <w:lang w:eastAsia="es-MX"/>
+        </w:rPr>
+        <w:drawing>
+          <wp:inline distT="0" distB="0" distL="0" distR="0" wp14:anchorId="40AF51AD" wp14:editId="265C6685">
+            <wp:extent cx="5612130" cy="3155315"/>
+            <wp:effectExtent l="0" t="0" r="7620" b="6985"/>
+            <wp:docPr id="8" name="Imagen 8"/>
+            <wp:cNvGraphicFramePr>
+              <a:graphicFrameLocks xmlns:a="http://schemas.openxmlformats.org/drawingml/2006/main" noChangeAspect="1"/>
+            </wp:cNvGraphicFramePr>
+            <a:graphic xmlns:a="http://schemas.openxmlformats.org/drawingml/2006/main">
+              <a:graphicData uri="http://schemas.openxmlformats.org/drawingml/2006/picture">
+                <pic:pic xmlns:pic="http://schemas.openxmlformats.org/drawingml/2006/picture">
+                  <pic:nvPicPr>
+                    <pic:cNvPr id="1" name=""/>
+                    <pic:cNvPicPr/>
+                  </pic:nvPicPr>
+                  <pic:blipFill>
+                    <a:blip r:embed="rId12"/>
+                    <a:stretch>
+                      <a:fillRect/>
+                    </a:stretch>
+                  </pic:blipFill>
+                  <pic:spPr>
+                    <a:xfrm>
+                      <a:off x="0" y="0"/>
+                      <a:ext cx="5612130" cy="3155315"/>
+                    </a:xfrm>
+                    <a:prstGeom prst="rect">
+                      <a:avLst/>
+                    </a:prstGeom>
+                  </pic:spPr>
+                </pic:pic>
+              </a:graphicData>
+            </a:graphic>
+          </wp:inline>
+        </w:drawing>
+      </w:r>
+    </w:p>
+    <w:p>
+      <w:r>
+        <w:rPr>
+          <w:noProof/>
+          <w:lang w:eastAsia="es-MX"/>
+        </w:rPr>
+        <w:drawing>
+          <wp:inline distT="0" distB="0" distL="0" distR="0" wp14:anchorId="65EC9DBF" wp14:editId="52D1D395">
+            <wp:extent cx="5612130" cy="3155315"/>
+            <wp:effectExtent l="0" t="0" r="7620" b="6985"/>
+            <wp:docPr id="9" name="Imagen 9"/>
+            <wp:cNvGraphicFramePr>
+              <a:graphicFrameLocks xmlns:a="http://schemas.openxmlformats.org/drawingml/2006/main" noChangeAspect="1"/>
+            </wp:cNvGraphicFramePr>
+            <a:graphic xmlns:a="http://schemas.openxmlformats.org/drawingml/2006/main">
+              <a:graphicData uri="http://schemas.openxmlformats.org/drawingml/2006/picture">
+                <pic:pic xmlns:pic="http://schemas.openxmlformats.org/drawingml/2006/picture">
+                  <pic:nvPicPr>
+                    <pic:cNvPr id="1" name=""/>
+                    <pic:cNvPicPr/>
+                  </pic:nvPicPr>
+                  <pic:blipFill>
+                    <a:blip r:embed="rId13"/>
                     <a:stretch>
                       <a:fillRect/>
                     </a:stretch>
@@ -1066,7 +1296,7 @@
 </file>
 
 <file path=customXml/itemProps1.xml><?xml version="1.0" encoding="utf-8"?>
-<ds:datastoreItem xmlns:ds="http://schemas.openxmlformats.org/officeDocument/2006/customXml" ds:itemID="{1C92D000-E1EA-4593-BAA7-788D83F3E674}">
+<ds:datastoreItem xmlns:ds="http://schemas.openxmlformats.org/officeDocument/2006/customXml" ds:itemID="{8DFA8C68-A308-4F66-A484-AC6C4ED08C2A}">
   <ds:schemaRefs>
     <ds:schemaRef ds:uri="http://schemas.openxmlformats.org/officeDocument/2006/bibliography"/>
   </ds:schemaRefs>

</xml_diff>